<commit_message>
feat: planing and progress report done
</commit_message>
<xml_diff>
--- a/reports/Student#4/04 - Requirements - Student #4.docx
+++ b/reports/Student#4/04 - Requirements - Student #4.docx
@@ -4489,7 +4489,13 @@
         </w:sdtPr>
         <w:sdtContent>
           <w:r>
-            <w:t xml:space="preserve">    </w:t>
+            <w:t xml:space="preserve">  </w:t>
+          </w:r>
+          <w:r>
+            <w:t>X</w:t>
+          </w:r>
+          <w:r>
+            <w:t xml:space="preserve">  </w:t>
           </w:r>
         </w:sdtContent>
       </w:sdt>
@@ -10531,7 +10537,6 @@
     <w:sig w:usb0="E00002FF" w:usb1="2AC7FDFF" w:usb2="00000016" w:usb3="00000000" w:csb0="0002009F" w:csb1="00000000"/>
   </w:font>
   <w:font w:name="Aptos">
-    <w:altName w:val="Aptos"/>
     <w:charset w:val="00"/>
     <w:family w:val="swiss"/>
     <w:pitch w:val="variable"/>
@@ -10602,7 +10607,9 @@
     <w:rsid w:val="00B9388C"/>
     <w:rsid w:val="00C42E76"/>
     <w:rsid w:val="00C63AB0"/>
+    <w:rsid w:val="00C7594D"/>
     <w:rsid w:val="00C85C89"/>
+    <w:rsid w:val="00CE71C3"/>
     <w:rsid w:val="00D00085"/>
     <w:rsid w:val="00D04804"/>
     <w:rsid w:val="00D72CB9"/>

</xml_diff>